<commit_message>
changes to merge the input feature
</commit_message>
<xml_diff>
--- a/Requirements and IMP points.docx
+++ b/Requirements and IMP points.docx
@@ -68,11 +68,13 @@
           <w:numId w:val="1"/>
         </w:numPr>
         <w:rPr>
-          <w:sz w:val="28"/>
-        </w:rPr>
-      </w:pPr>
-      <w:r>
-        <w:rPr>
+          <w:strike/>
+          <w:sz w:val="28"/>
+        </w:rPr>
+      </w:pPr>
+      <w:r>
+        <w:rPr>
+          <w:strike/>
           <w:sz w:val="28"/>
         </w:rPr>
         <w:t>Focus is on Map.</w:t>
@@ -86,11 +88,13 @@
           <w:numId w:val="1"/>
         </w:numPr>
         <w:rPr>
-          <w:sz w:val="28"/>
-        </w:rPr>
-      </w:pPr>
-      <w:r>
-        <w:rPr>
+          <w:strike/>
+          <w:sz w:val="28"/>
+        </w:rPr>
+      </w:pPr>
+      <w:r>
+        <w:rPr>
+          <w:strike/>
           <w:sz w:val="28"/>
         </w:rPr>
         <w:t>At least 10 markers should be on the Map.</w:t>
@@ -104,11 +108,13 @@
           <w:numId w:val="1"/>
         </w:numPr>
         <w:rPr>
-          <w:sz w:val="28"/>
-        </w:rPr>
-      </w:pPr>
-      <w:r>
-        <w:rPr>
+          <w:strike/>
+          <w:sz w:val="28"/>
+        </w:rPr>
+      </w:pPr>
+      <w:r>
+        <w:rPr>
+          <w:strike/>
           <w:sz w:val="28"/>
         </w:rPr>
         <w:t>When the marker is clicked, the info window should pop up with info about that location. Ex.: Address, name of the location, etc.</w:t>
@@ -122,17 +128,20 @@
           <w:numId w:val="1"/>
         </w:numPr>
         <w:rPr>
-          <w:sz w:val="28"/>
-        </w:rPr>
-      </w:pPr>
-      <w:r>
-        <w:rPr>
+          <w:strike/>
+          <w:sz w:val="28"/>
+        </w:rPr>
+      </w:pPr>
+      <w:r>
+        <w:rPr>
+          <w:strike/>
           <w:sz w:val="28"/>
         </w:rPr>
         <w:t xml:space="preserve">There should be 2 buttons to filter markers. When a button is clicked on a certain type of location marker should be on map. Others should disappear. Ex.: </w:t>
       </w:r>
       <w:r>
         <w:rPr>
+          <w:strike/>
           <w:sz w:val="28"/>
         </w:rPr>
         <w:t>a button to show only museums and a button to show only waterfalls</w:t>
@@ -146,11 +155,13 @@
           <w:numId w:val="1"/>
         </w:numPr>
         <w:rPr>
-          <w:sz w:val="28"/>
-        </w:rPr>
-      </w:pPr>
-      <w:r>
-        <w:rPr>
+          <w:strike/>
+          <w:sz w:val="28"/>
+        </w:rPr>
+      </w:pPr>
+      <w:r>
+        <w:rPr>
+          <w:strike/>
           <w:sz w:val="28"/>
         </w:rPr>
         <w:t>Allow users to put a marker for their location on the Map via entering an address into an input text.</w:t>

</xml_diff>

<commit_message>
changes in the requirement docx file
</commit_message>
<xml_diff>
--- a/Requirements and IMP points.docx
+++ b/Requirements and IMP points.docx
@@ -201,6 +201,42 @@
           <w:sz w:val="28"/>
         </w:rPr>
         <w:t xml:space="preserve">Whatever you do, the user should not be able to manually change the original location. In other words, the user should not have 2 input boxes to enter original location and destination location. </w:t>
+      </w:r>
+    </w:p>
+    <w:p>
+      <w:pPr>
+        <w:pStyle w:val="ListParagraph"/>
+        <w:numPr>
+          <w:ilvl w:val="0"/>
+          <w:numId w:val="1"/>
+        </w:numPr>
+        <w:rPr>
+          <w:sz w:val="28"/>
+        </w:rPr>
+      </w:pPr>
+      <w:r>
+        <w:rPr>
+          <w:sz w:val="28"/>
+        </w:rPr>
+        <w:t xml:space="preserve">Allow user to put the marker for their location on the map via clicking on the Geolocation btn. </w:t>
+      </w:r>
+    </w:p>
+    <w:p>
+      <w:pPr>
+        <w:pStyle w:val="ListParagraph"/>
+        <w:numPr>
+          <w:ilvl w:val="1"/>
+          <w:numId w:val="1"/>
+        </w:numPr>
+        <w:rPr>
+          <w:sz w:val="28"/>
+        </w:rPr>
+      </w:pPr>
+      <w:r>
+        <w:rPr>
+          <w:sz w:val="28"/>
+        </w:rPr>
+        <w:t>Use the different marker icon for this.</w:t>
       </w:r>
     </w:p>
     <w:p>
@@ -342,7 +378,7 @@
         <w:rFonts w:ascii="Courier New" w:hAnsi="Courier New" w:cs="Courier New" w:hint="default"/>
       </w:rPr>
     </w:lvl>
-    <w:lvl w:ilvl="2" w:tplc="04090005" w:tentative="1">
+    <w:lvl w:ilvl="2" w:tplc="04090005">
       <w:start w:val="1"/>
       <w:numFmt w:val="bullet"/>
       <w:lvlText w:val=""/>
@@ -354,7 +390,7 @@
         <w:rFonts w:ascii="Wingdings" w:hAnsi="Wingdings" w:hint="default"/>
       </w:rPr>
     </w:lvl>
-    <w:lvl w:ilvl="3" w:tplc="04090001" w:tentative="1">
+    <w:lvl w:ilvl="3" w:tplc="04090001">
       <w:start w:val="1"/>
       <w:numFmt w:val="bullet"/>
       <w:lvlText w:val=""/>

</xml_diff>